<commit_message>
Epic 4 - Vita Mostova
</commit_message>
<xml_diff>
--- a/ai_13/vita_mostova/Epic 3/epic_3_practice_and_labs_report_vita_mostova.docx
+++ b/ai_13/vita_mostova/Epic 3/epic_3_practice_and_labs_report_vita_mostova.docx
@@ -495,13 +495,15 @@
         </w:rPr>
         <w:t xml:space="preserve">Рекурсія. </w:t>
       </w:r>
-      <w:r>
-        <w:rPr>
-          <w:rFonts w:ascii="Times New Roman" w:eastAsia="Times New Roman" w:hAnsi="Times New Roman" w:cs="Times New Roman"/>
-          <w:sz w:val="24"/>
-          <w:szCs w:val="24"/>
-        </w:rPr>
-        <w:t>Масиви. Функції зі змінною кількістю параметрів та перевантаження</w:t>
+      <w:bookmarkStart w:id="0" w:name="_GoBack"/>
+      <w:bookmarkEnd w:id="0"/>
+      <w:r>
+        <w:rPr>
+          <w:rFonts w:ascii="Times New Roman" w:eastAsia="Times New Roman" w:hAnsi="Times New Roman" w:cs="Times New Roman"/>
+          <w:sz w:val="24"/>
+          <w:szCs w:val="24"/>
+        </w:rPr>
+        <w:t>Функції зі змінною кількістю параметрів та перевантаження</w:t>
       </w:r>
       <w:r>
         <w:rPr>
@@ -2699,7 +2701,7 @@
         </w:rPr>
         <w:t xml:space="preserve"> 2 </w:t>
       </w:r>
-      <w:bookmarkStart w:id="0" w:name="_Hlk152270026"/>
+      <w:bookmarkStart w:id="1" w:name="_Hlk152270026"/>
       <w:r>
         <w:rPr>
           <w:rFonts w:ascii="Times New Roman" w:eastAsia="Times New Roman" w:hAnsi="Times New Roman" w:cs="Times New Roman"/>
@@ -2751,7 +2753,7 @@
         <w:t>степеневий ряд»</w:t>
       </w:r>
     </w:p>
-    <w:bookmarkEnd w:id="0"/>
+    <w:bookmarkEnd w:id="1"/>
     <w:p>
       <w:pPr>
         <w:numPr>
@@ -3479,7 +3481,7 @@
         </w:rPr>
         <w:t xml:space="preserve">Завдання № </w:t>
       </w:r>
-      <w:bookmarkStart w:id="1" w:name="_Hlk152271169"/>
+      <w:bookmarkStart w:id="2" w:name="_Hlk152271169"/>
       <w:r>
         <w:rPr>
           <w:rFonts w:ascii="Times New Roman" w:eastAsia="Times New Roman" w:hAnsi="Times New Roman" w:cs="Times New Roman"/>
@@ -3549,7 +3551,7 @@
         <w:t>й»</w:t>
       </w:r>
     </w:p>
-    <w:bookmarkEnd w:id="1"/>
+    <w:bookmarkEnd w:id="2"/>
     <w:p>
       <w:pPr>
         <w:numPr>
@@ -3704,7 +3706,7 @@
         </w:rPr>
         <w:t xml:space="preserve"> </w:t>
       </w:r>
-      <w:bookmarkStart w:id="2" w:name="_Hlk152271237"/>
+      <w:bookmarkStart w:id="3" w:name="_Hlk152271237"/>
       <w:r>
         <w:rPr>
           <w:rFonts w:ascii="Times New Roman" w:eastAsia="Times New Roman" w:hAnsi="Times New Roman" w:cs="Times New Roman"/>
@@ -3725,7 +3727,7 @@
         </w:rPr>
         <w:t>Менеджмент бібліотеки»</w:t>
       </w:r>
-      <w:bookmarkEnd w:id="2"/>
+      <w:bookmarkEnd w:id="3"/>
     </w:p>
     <w:p>
       <w:pPr>
@@ -5091,7 +5093,7 @@
           <w:szCs w:val="24"/>
         </w:rPr>
       </w:pPr>
-      <w:bookmarkStart w:id="3" w:name="_Hlk152273870"/>
+      <w:bookmarkStart w:id="4" w:name="_Hlk152273870"/>
       <w:r>
         <w:rPr>
           <w:rFonts w:ascii="Times New Roman" w:eastAsia="Times New Roman" w:hAnsi="Times New Roman" w:cs="Times New Roman"/>
@@ -5114,7 +5116,7 @@
         </w:rPr>
         <w:t>«Обчислення суми ряду»</w:t>
       </w:r>
-      <w:bookmarkEnd w:id="3"/>
+      <w:bookmarkEnd w:id="4"/>
     </w:p>
     <w:p>
       <w:pPr>
@@ -27826,8 +27828,8 @@
           <w:color w:val="000000"/>
         </w:rPr>
       </w:pPr>
-      <w:bookmarkStart w:id="4" w:name="_heading=h.i4rg1fbwjtfq" w:colFirst="0" w:colLast="0"/>
-      <w:bookmarkEnd w:id="4"/>
+      <w:bookmarkStart w:id="5" w:name="_heading=h.i4rg1fbwjtfq" w:colFirst="0" w:colLast="0"/>
+      <w:bookmarkEnd w:id="5"/>
       <w:r>
         <w:rPr>
           <w:rFonts w:ascii="Times New Roman" w:eastAsia="Times New Roman" w:hAnsi="Times New Roman" w:cs="Times New Roman"/>
@@ -28132,10 +28134,20 @@
           <w:szCs w:val="24"/>
           <w:lang w:val="ru-RU"/>
         </w:rPr>
-        <w:t xml:space="preserve"> тіммейтів</w:t>
-      </w:r>
-      <w:bookmarkStart w:id="5" w:name="_GoBack"/>
-      <w:bookmarkEnd w:id="5"/>
+        <w:t xml:space="preserve"> </w:t>
+      </w:r>
+      <w:proofErr w:type="spellStart"/>
+      <w:r>
+        <w:rPr>
+          <w:i/>
+          <w:color w:val="1F497D" w:themeColor="text2"/>
+          <w:sz w:val="24"/>
+          <w:szCs w:val="24"/>
+          <w:lang w:val="ru-RU"/>
+        </w:rPr>
+        <w:t>тіммейтів</w:t>
+      </w:r>
+      <w:proofErr w:type="spellEnd"/>
     </w:p>
     <w:p/>
     <w:p>

</xml_diff>

<commit_message>
Epic 0 - Vita Mostova
</commit_message>
<xml_diff>
--- a/ai_13/vita_mostova/Epic 3/epic_3_practice_and_labs_report_vita_mostova.docx
+++ b/ai_13/vita_mostova/Epic 3/epic_3_practice_and_labs_report_vita_mostova.docx
@@ -148,89 +148,248 @@
     </w:p>
     <w:p>
       <w:pPr>
+        <w:spacing w:after="0" w:line="240" w:lineRule="auto"/>
+        <w:jc w:val="center"/>
+        <w:rPr>
+          <w:rFonts w:ascii="Times New Roman" w:eastAsia="Times New Roman" w:hAnsi="Times New Roman" w:cs="Times New Roman"/>
+          <w:sz w:val="24"/>
+          <w:szCs w:val="24"/>
+        </w:rPr>
+      </w:pPr>
+      <w:r>
+        <w:rPr>
+          <w:rFonts w:ascii="Times New Roman" w:eastAsia="Times New Roman" w:hAnsi="Times New Roman" w:cs="Times New Roman"/>
+          <w:b/>
+          <w:bCs/>
+          <w:color w:val="000000"/>
+          <w:sz w:val="56"/>
+          <w:szCs w:val="56"/>
+        </w:rPr>
+        <w:t>Звіт</w:t>
+      </w:r>
+      <w:r>
+        <w:rPr>
+          <w:rFonts w:ascii="Times New Roman" w:eastAsia="Times New Roman" w:hAnsi="Times New Roman" w:cs="Times New Roman"/>
+          <w:b/>
+          <w:bCs/>
+          <w:color w:val="000000"/>
+          <w:sz w:val="28"/>
+          <w:szCs w:val="28"/>
+        </w:rPr>
+        <w:t> </w:t>
+      </w:r>
+    </w:p>
+    <w:p>
+      <w:pPr>
+        <w:spacing w:after="0" w:line="240" w:lineRule="auto"/>
+        <w:jc w:val="center"/>
+        <w:rPr>
+          <w:rFonts w:ascii="Times New Roman" w:eastAsia="Times New Roman" w:hAnsi="Times New Roman" w:cs="Times New Roman"/>
+          <w:sz w:val="24"/>
+          <w:szCs w:val="24"/>
+        </w:rPr>
+      </w:pPr>
+      <w:r>
+        <w:rPr>
+          <w:rFonts w:ascii="Times New Roman" w:eastAsia="Times New Roman" w:hAnsi="Times New Roman" w:cs="Times New Roman"/>
+          <w:b/>
+          <w:bCs/>
+          <w:color w:val="000000"/>
+          <w:sz w:val="28"/>
+          <w:szCs w:val="28"/>
+        </w:rPr>
+        <w:t>про виконання лабораторних та практичних робіт блоку № 3</w:t>
+      </w:r>
+    </w:p>
+    <w:p>
+      <w:pPr>
+        <w:spacing w:after="0" w:line="240" w:lineRule="auto"/>
+        <w:jc w:val="center"/>
+        <w:rPr>
+          <w:rFonts w:ascii="Times New Roman" w:eastAsia="Times New Roman" w:hAnsi="Times New Roman" w:cs="Times New Roman"/>
+          <w:sz w:val="24"/>
+          <w:szCs w:val="24"/>
+        </w:rPr>
+      </w:pPr>
+      <w:r>
+        <w:rPr>
+          <w:rFonts w:ascii="Times New Roman" w:eastAsia="Times New Roman" w:hAnsi="Times New Roman" w:cs="Times New Roman"/>
+          <w:color w:val="000000"/>
+          <w:sz w:val="28"/>
+          <w:szCs w:val="28"/>
+        </w:rPr>
+        <w:t>На тему:  «Цикли. Вкладені Цикли. Завершення виконання циклів. Функції. Простір імен. Перевантаження функцій. Функції з змінною кількістю параметрів (еліпсис). Рекурсія. Вбудовані функції.»</w:t>
+      </w:r>
+      <w:r>
+        <w:rPr>
+          <w:rFonts w:ascii="Times New Roman" w:eastAsia="Times New Roman" w:hAnsi="Times New Roman" w:cs="Times New Roman"/>
+          <w:color w:val="000000"/>
+          <w:sz w:val="24"/>
+          <w:szCs w:val="24"/>
+        </w:rPr>
+        <w:t> </w:t>
+      </w:r>
+    </w:p>
+    <w:p>
+      <w:pPr>
+        <w:spacing w:after="0" w:line="240" w:lineRule="auto"/>
+        <w:jc w:val="center"/>
+        <w:rPr>
+          <w:rFonts w:ascii="Times New Roman" w:eastAsia="Times New Roman" w:hAnsi="Times New Roman" w:cs="Times New Roman"/>
+          <w:sz w:val="24"/>
+          <w:szCs w:val="24"/>
+        </w:rPr>
+      </w:pPr>
+      <w:r>
+        <w:rPr>
+          <w:rFonts w:ascii="Times New Roman" w:eastAsia="Times New Roman" w:hAnsi="Times New Roman" w:cs="Times New Roman"/>
+          <w:b/>
+          <w:bCs/>
+          <w:i/>
+          <w:iCs/>
+          <w:color w:val="000000"/>
+          <w:sz w:val="28"/>
+          <w:szCs w:val="28"/>
+        </w:rPr>
+        <w:t xml:space="preserve">з дисципліни: </w:t>
+      </w:r>
+      <w:r>
+        <w:rPr>
+          <w:rFonts w:ascii="Times New Roman" w:eastAsia="Times New Roman" w:hAnsi="Times New Roman" w:cs="Times New Roman"/>
+          <w:color w:val="000000"/>
+          <w:sz w:val="28"/>
+          <w:szCs w:val="28"/>
+        </w:rPr>
+        <w:t>«Мови та парадигми програмування»</w:t>
+      </w:r>
+    </w:p>
+    <w:p>
+      <w:pPr>
+        <w:spacing w:after="0" w:line="240" w:lineRule="auto"/>
+        <w:jc w:val="center"/>
+        <w:rPr>
+          <w:rFonts w:ascii="Times New Roman" w:eastAsia="Times New Roman" w:hAnsi="Times New Roman" w:cs="Times New Roman"/>
+          <w:sz w:val="24"/>
+          <w:szCs w:val="24"/>
+        </w:rPr>
+      </w:pPr>
+      <w:r>
+        <w:rPr>
+          <w:rFonts w:ascii="Times New Roman" w:eastAsia="Times New Roman" w:hAnsi="Times New Roman" w:cs="Times New Roman"/>
+          <w:color w:val="000000"/>
+          <w:sz w:val="28"/>
+          <w:szCs w:val="28"/>
+        </w:rPr>
+        <w:t>до:</w:t>
+      </w:r>
+    </w:p>
+    <w:p>
+      <w:pPr>
+        <w:spacing w:after="0" w:line="240" w:lineRule="auto"/>
+        <w:jc w:val="center"/>
+        <w:rPr>
+          <w:rFonts w:ascii="Times New Roman" w:eastAsia="Times New Roman" w:hAnsi="Times New Roman" w:cs="Times New Roman"/>
+          <w:sz w:val="24"/>
+          <w:szCs w:val="24"/>
+        </w:rPr>
+      </w:pPr>
+      <w:r>
+        <w:rPr>
+          <w:rFonts w:ascii="Times New Roman" w:eastAsia="Times New Roman" w:hAnsi="Times New Roman" w:cs="Times New Roman"/>
+          <w:color w:val="000000"/>
+          <w:sz w:val="28"/>
+          <w:szCs w:val="28"/>
+        </w:rPr>
+        <w:t>ВНС Лабораторної Роботи № 2 </w:t>
+      </w:r>
+    </w:p>
+    <w:p>
+      <w:pPr>
+        <w:spacing w:after="0" w:line="240" w:lineRule="auto"/>
+        <w:jc w:val="center"/>
+        <w:rPr>
+          <w:rFonts w:ascii="Times New Roman" w:eastAsia="Times New Roman" w:hAnsi="Times New Roman" w:cs="Times New Roman"/>
+          <w:sz w:val="24"/>
+          <w:szCs w:val="24"/>
+        </w:rPr>
+      </w:pPr>
+      <w:r>
+        <w:rPr>
+          <w:rFonts w:ascii="Times New Roman" w:eastAsia="Times New Roman" w:hAnsi="Times New Roman" w:cs="Times New Roman"/>
+          <w:color w:val="000000"/>
+          <w:sz w:val="28"/>
+          <w:szCs w:val="28"/>
+        </w:rPr>
+        <w:t>ВНС Лабораторної Роботи № 3</w:t>
+      </w:r>
+    </w:p>
+    <w:p>
+      <w:pPr>
+        <w:spacing w:after="0" w:line="240" w:lineRule="auto"/>
+        <w:jc w:val="center"/>
+        <w:rPr>
+          <w:rFonts w:ascii="Times New Roman" w:eastAsia="Times New Roman" w:hAnsi="Times New Roman" w:cs="Times New Roman"/>
+          <w:sz w:val="24"/>
+          <w:szCs w:val="24"/>
+        </w:rPr>
+      </w:pPr>
+      <w:r>
+        <w:rPr>
+          <w:rFonts w:ascii="Times New Roman" w:eastAsia="Times New Roman" w:hAnsi="Times New Roman" w:cs="Times New Roman"/>
+          <w:color w:val="000000"/>
+          <w:sz w:val="28"/>
+          <w:szCs w:val="28"/>
+        </w:rPr>
+        <w:t>ВНС Лабораторної Роботи № 7</w:t>
+      </w:r>
+    </w:p>
+    <w:p>
+      <w:pPr>
+        <w:spacing w:after="0" w:line="240" w:lineRule="auto"/>
+        <w:jc w:val="center"/>
+        <w:rPr>
+          <w:rFonts w:ascii="Times New Roman" w:eastAsia="Times New Roman" w:hAnsi="Times New Roman" w:cs="Times New Roman"/>
+          <w:sz w:val="24"/>
+          <w:szCs w:val="24"/>
+        </w:rPr>
+      </w:pPr>
+      <w:r>
+        <w:rPr>
+          <w:rFonts w:ascii="Times New Roman" w:eastAsia="Times New Roman" w:hAnsi="Times New Roman" w:cs="Times New Roman"/>
+          <w:color w:val="000000"/>
+          <w:sz w:val="28"/>
+          <w:szCs w:val="28"/>
+        </w:rPr>
+        <w:t>Практичних Робіт № 3</w:t>
+      </w:r>
+    </w:p>
+    <w:p>
+      <w:pPr>
         <w:spacing w:line="240" w:lineRule="auto"/>
         <w:jc w:val="center"/>
         <w:rPr>
           <w:rFonts w:ascii="Times New Roman" w:eastAsia="Times New Roman" w:hAnsi="Times New Roman" w:cs="Times New Roman"/>
           <w:b/>
-          <w:sz w:val="40"/>
-          <w:szCs w:val="40"/>
-        </w:rPr>
-      </w:pPr>
-      <w:r>
-        <w:rPr>
-          <w:rFonts w:ascii="Times New Roman" w:eastAsia="Times New Roman" w:hAnsi="Times New Roman" w:cs="Times New Roman"/>
-          <w:b/>
-          <w:sz w:val="40"/>
-          <w:szCs w:val="40"/>
-        </w:rPr>
-        <w:t>Звіт</w:t>
-      </w:r>
-    </w:p>
-    <w:p>
-      <w:pPr>
-        <w:spacing w:line="240" w:lineRule="auto"/>
-        <w:jc w:val="center"/>
-        <w:rPr>
-          <w:rFonts w:ascii="Times New Roman" w:eastAsia="Times New Roman" w:hAnsi="Times New Roman" w:cs="Times New Roman"/>
+          <w:smallCaps/>
           <w:sz w:val="28"/>
           <w:szCs w:val="28"/>
         </w:rPr>
       </w:pPr>
-      <w:r>
+    </w:p>
+    <w:p>
+      <w:pPr>
+        <w:spacing w:line="360" w:lineRule="auto"/>
         <w:rPr>
           <w:rFonts w:ascii="Times New Roman" w:eastAsia="Times New Roman" w:hAnsi="Times New Roman" w:cs="Times New Roman"/>
           <w:sz w:val="28"/>
           <w:szCs w:val="28"/>
         </w:rPr>
-        <w:t xml:space="preserve">про виконання </w:t>
-      </w:r>
-    </w:p>
-    <w:p>
-      <w:pPr>
-        <w:tabs>
-          <w:tab w:val="center" w:pos="4819"/>
-          <w:tab w:val="left" w:pos="7468"/>
-        </w:tabs>
+      </w:pPr>
+    </w:p>
+    <w:p>
+      <w:pPr>
         <w:spacing w:line="240" w:lineRule="auto"/>
-        <w:rPr>
-          <w:rFonts w:ascii="Times New Roman" w:eastAsia="Times New Roman" w:hAnsi="Times New Roman" w:cs="Times New Roman"/>
-          <w:b/>
-          <w:sz w:val="28"/>
-          <w:szCs w:val="28"/>
-        </w:rPr>
-      </w:pPr>
-      <w:r>
-        <w:rPr>
-          <w:rFonts w:ascii="Times New Roman" w:eastAsia="Times New Roman" w:hAnsi="Times New Roman" w:cs="Times New Roman"/>
-          <w:b/>
-          <w:sz w:val="28"/>
-          <w:szCs w:val="28"/>
-        </w:rPr>
-        <w:tab/>
-        <w:t xml:space="preserve">Лабораторних та практичних робіт № </w:t>
-      </w:r>
-      <w:r>
-        <w:rPr>
-          <w:rFonts w:ascii="Times New Roman" w:eastAsia="Times New Roman" w:hAnsi="Times New Roman" w:cs="Times New Roman"/>
-          <w:b/>
-          <w:sz w:val="28"/>
-          <w:szCs w:val="28"/>
-        </w:rPr>
-        <w:t>3</w:t>
-      </w:r>
-    </w:p>
-    <w:p>
-      <w:pPr>
-        <w:spacing w:line="240" w:lineRule="auto"/>
-        <w:jc w:val="center"/>
-        <w:rPr>
-          <w:rFonts w:ascii="Times New Roman" w:eastAsia="Times New Roman" w:hAnsi="Times New Roman" w:cs="Times New Roman"/>
-          <w:sz w:val="28"/>
-          <w:szCs w:val="28"/>
-        </w:rPr>
-      </w:pPr>
-      <w:r>
+        <w:jc w:val="right"/>
         <w:rPr>
           <w:rFonts w:ascii="Times New Roman" w:eastAsia="Times New Roman" w:hAnsi="Times New Roman" w:cs="Times New Roman"/>
           <w:b/>
@@ -238,26 +397,6 @@
           <w:sz w:val="28"/>
           <w:szCs w:val="28"/>
         </w:rPr>
-        <w:t xml:space="preserve">з дисципліни: </w:t>
-      </w:r>
-      <w:r>
-        <w:rPr>
-          <w:rFonts w:ascii="Times New Roman" w:eastAsia="Times New Roman" w:hAnsi="Times New Roman" w:cs="Times New Roman"/>
-          <w:sz w:val="28"/>
-          <w:szCs w:val="28"/>
-        </w:rPr>
-        <w:t>«Мови та парадигми програмування»</w:t>
-      </w:r>
-    </w:p>
-    <w:p>
-      <w:pPr>
-        <w:spacing w:line="240" w:lineRule="auto"/>
-        <w:jc w:val="center"/>
-        <w:rPr>
-          <w:rFonts w:ascii="Times New Roman" w:eastAsia="Times New Roman" w:hAnsi="Times New Roman" w:cs="Times New Roman"/>
-          <w:sz w:val="28"/>
-          <w:szCs w:val="28"/>
-        </w:rPr>
       </w:pPr>
       <w:r>
         <w:rPr>
@@ -267,74 +406,8 @@
           <w:sz w:val="28"/>
           <w:szCs w:val="28"/>
         </w:rPr>
-        <w:t>з розділу</w:t>
-      </w:r>
-      <w:r>
-        <w:rPr>
-          <w:rFonts w:ascii="Times New Roman" w:eastAsia="Times New Roman" w:hAnsi="Times New Roman" w:cs="Times New Roman"/>
-          <w:sz w:val="28"/>
-          <w:szCs w:val="28"/>
-        </w:rPr>
-        <w:t>:  «</w:t>
-      </w:r>
-      <w:r>
-        <w:rPr>
-          <w:rFonts w:ascii="Times New Roman" w:eastAsia="Times New Roman" w:hAnsi="Times New Roman" w:cs="Times New Roman"/>
-          <w:sz w:val="28"/>
-          <w:szCs w:val="28"/>
-        </w:rPr>
-        <w:t xml:space="preserve">Цикли. Вкладені цикли. Функції. </w:t>
-      </w:r>
-    </w:p>
-    <w:p>
-      <w:pPr>
-        <w:spacing w:line="240" w:lineRule="auto"/>
-        <w:jc w:val="center"/>
-        <w:rPr>
-          <w:rFonts w:ascii="Times New Roman" w:eastAsia="Times New Roman" w:hAnsi="Times New Roman" w:cs="Times New Roman"/>
-          <w:sz w:val="28"/>
-          <w:szCs w:val="28"/>
-        </w:rPr>
-      </w:pPr>
-      <w:r>
-        <w:rPr>
-          <w:rFonts w:ascii="Times New Roman" w:eastAsia="Times New Roman" w:hAnsi="Times New Roman" w:cs="Times New Roman"/>
-          <w:sz w:val="28"/>
-          <w:szCs w:val="28"/>
-        </w:rPr>
-        <w:t>Перевантаження функцій. Рекурсія</w:t>
-      </w:r>
-      <w:r>
-        <w:rPr>
-          <w:rFonts w:ascii="Times New Roman" w:eastAsia="Times New Roman" w:hAnsi="Times New Roman" w:cs="Times New Roman"/>
-          <w:sz w:val="28"/>
-          <w:szCs w:val="28"/>
-        </w:rPr>
-        <w:t>»</w:t>
-      </w:r>
-    </w:p>
-    <w:p>
-      <w:pPr>
-        <w:spacing w:line="240" w:lineRule="auto"/>
-        <w:jc w:val="center"/>
-        <w:rPr>
-          <w:rFonts w:ascii="Times New Roman" w:eastAsia="Times New Roman" w:hAnsi="Times New Roman" w:cs="Times New Roman"/>
-          <w:b/>
-          <w:smallCaps/>
-          <w:sz w:val="28"/>
-          <w:szCs w:val="28"/>
-        </w:rPr>
-      </w:pPr>
-    </w:p>
-    <w:p>
-      <w:pPr>
-        <w:spacing w:line="360" w:lineRule="auto"/>
-        <w:rPr>
-          <w:rFonts w:ascii="Times New Roman" w:eastAsia="Times New Roman" w:hAnsi="Times New Roman" w:cs="Times New Roman"/>
-          <w:sz w:val="28"/>
-          <w:szCs w:val="28"/>
-        </w:rPr>
-      </w:pPr>
+        <w:t>Виконала:</w:t>
+      </w:r>
     </w:p>
     <w:p>
       <w:pPr>
@@ -356,7 +429,55 @@
           <w:sz w:val="28"/>
           <w:szCs w:val="28"/>
         </w:rPr>
-        <w:t>Виконала:</w:t>
+        <w:t xml:space="preserve"> </w:t>
+      </w:r>
+      <w:r>
+        <w:rPr>
+          <w:rFonts w:ascii="Times New Roman" w:eastAsia="Times New Roman" w:hAnsi="Times New Roman" w:cs="Times New Roman"/>
+          <w:sz w:val="28"/>
+          <w:szCs w:val="28"/>
+        </w:rPr>
+        <w:t>студент</w:t>
+      </w:r>
+      <w:r>
+        <w:rPr>
+          <w:rFonts w:ascii="Times New Roman" w:eastAsia="Times New Roman" w:hAnsi="Times New Roman" w:cs="Times New Roman"/>
+          <w:sz w:val="28"/>
+          <w:szCs w:val="28"/>
+        </w:rPr>
+        <w:t>ка</w:t>
+      </w:r>
+      <w:r>
+        <w:rPr>
+          <w:rFonts w:ascii="Times New Roman" w:eastAsia="Times New Roman" w:hAnsi="Times New Roman" w:cs="Times New Roman"/>
+          <w:sz w:val="28"/>
+          <w:szCs w:val="28"/>
+        </w:rPr>
+        <w:t xml:space="preserve"> групи </w:t>
+      </w:r>
+      <w:r>
+        <w:rPr>
+          <w:rFonts w:ascii="Times New Roman" w:eastAsia="Times New Roman" w:hAnsi="Times New Roman" w:cs="Times New Roman"/>
+          <w:sz w:val="28"/>
+          <w:szCs w:val="28"/>
+        </w:rPr>
+        <w:t>ШІ</w:t>
+      </w:r>
+      <w:r>
+        <w:rPr>
+          <w:rFonts w:ascii="Times New Roman" w:eastAsia="Times New Roman" w:hAnsi="Times New Roman" w:cs="Times New Roman"/>
+          <w:sz w:val="28"/>
+          <w:szCs w:val="28"/>
+        </w:rPr>
+        <w:t>-</w:t>
+      </w:r>
+      <w:r>
+        <w:rPr>
+          <w:rFonts w:ascii="Times New Roman" w:eastAsia="Times New Roman" w:hAnsi="Times New Roman" w:cs="Times New Roman"/>
+          <w:sz w:val="28"/>
+          <w:szCs w:val="28"/>
+        </w:rPr>
+        <w:t>13</w:t>
       </w:r>
     </w:p>
     <w:p>
@@ -365,8 +486,6 @@
         <w:jc w:val="right"/>
         <w:rPr>
           <w:rFonts w:ascii="Times New Roman" w:eastAsia="Times New Roman" w:hAnsi="Times New Roman" w:cs="Times New Roman"/>
-          <w:b/>
-          <w:i/>
           <w:sz w:val="28"/>
           <w:szCs w:val="28"/>
         </w:rPr>
@@ -374,92 +493,22 @@
       <w:r>
         <w:rPr>
           <w:rFonts w:ascii="Times New Roman" w:eastAsia="Times New Roman" w:hAnsi="Times New Roman" w:cs="Times New Roman"/>
-          <w:b/>
-          <w:i/>
           <w:sz w:val="28"/>
           <w:szCs w:val="28"/>
         </w:rPr>
-        <w:t xml:space="preserve"> </w:t>
-      </w:r>
-      <w:r>
+        <w:t xml:space="preserve">Мостова Віта Любомирівна </w:t>
+      </w:r>
+    </w:p>
+    <w:p>
+      <w:pPr>
         <w:rPr>
           <w:rFonts w:ascii="Times New Roman" w:eastAsia="Times New Roman" w:hAnsi="Times New Roman" w:cs="Times New Roman"/>
           <w:sz w:val="28"/>
           <w:szCs w:val="28"/>
         </w:rPr>
-        <w:t>студент</w:t>
-      </w:r>
-      <w:r>
-        <w:rPr>
-          <w:rFonts w:ascii="Times New Roman" w:eastAsia="Times New Roman" w:hAnsi="Times New Roman" w:cs="Times New Roman"/>
-          <w:sz w:val="28"/>
-          <w:szCs w:val="28"/>
-        </w:rPr>
-        <w:t>ка</w:t>
-      </w:r>
-      <w:r>
-        <w:rPr>
-          <w:rFonts w:ascii="Times New Roman" w:eastAsia="Times New Roman" w:hAnsi="Times New Roman" w:cs="Times New Roman"/>
-          <w:sz w:val="28"/>
-          <w:szCs w:val="28"/>
-        </w:rPr>
-        <w:t xml:space="preserve"> групи </w:t>
-      </w:r>
-      <w:r>
-        <w:rPr>
-          <w:rFonts w:ascii="Times New Roman" w:eastAsia="Times New Roman" w:hAnsi="Times New Roman" w:cs="Times New Roman"/>
-          <w:sz w:val="28"/>
-          <w:szCs w:val="28"/>
-        </w:rPr>
-        <w:t>ШІ</w:t>
-      </w:r>
-      <w:r>
-        <w:rPr>
-          <w:rFonts w:ascii="Times New Roman" w:eastAsia="Times New Roman" w:hAnsi="Times New Roman" w:cs="Times New Roman"/>
-          <w:sz w:val="28"/>
-          <w:szCs w:val="28"/>
-        </w:rPr>
-        <w:t>-</w:t>
-      </w:r>
-      <w:r>
-        <w:rPr>
-          <w:rFonts w:ascii="Times New Roman" w:eastAsia="Times New Roman" w:hAnsi="Times New Roman" w:cs="Times New Roman"/>
-          <w:sz w:val="28"/>
-          <w:szCs w:val="28"/>
-        </w:rPr>
-        <w:t>13</w:t>
-      </w:r>
-    </w:p>
-    <w:p>
-      <w:pPr>
-        <w:spacing w:line="240" w:lineRule="auto"/>
-        <w:jc w:val="right"/>
-        <w:rPr>
-          <w:rFonts w:ascii="Times New Roman" w:eastAsia="Times New Roman" w:hAnsi="Times New Roman" w:cs="Times New Roman"/>
-          <w:sz w:val="28"/>
-          <w:szCs w:val="28"/>
-        </w:rPr>
-      </w:pPr>
-      <w:r>
-        <w:rPr>
-          <w:rFonts w:ascii="Times New Roman" w:eastAsia="Times New Roman" w:hAnsi="Times New Roman" w:cs="Times New Roman"/>
-          <w:sz w:val="28"/>
-          <w:szCs w:val="28"/>
-        </w:rPr>
-        <w:t xml:space="preserve">Мостова Віта Любомирівна </w:t>
-      </w:r>
-    </w:p>
-    <w:p>
-      <w:pPr>
-        <w:rPr>
-          <w:rFonts w:ascii="Times New Roman" w:eastAsia="Times New Roman" w:hAnsi="Times New Roman" w:cs="Times New Roman"/>
-          <w:sz w:val="28"/>
-          <w:szCs w:val="28"/>
-        </w:rPr>
-      </w:pPr>
-      <w:r>
-        <w:br w:type="page"/>
-      </w:r>
+      </w:pPr>
+      <w:bookmarkStart w:id="0" w:name="_GoBack"/>
+      <w:bookmarkEnd w:id="0"/>
     </w:p>
     <w:p>
       <w:pPr>
@@ -476,7 +525,6 @@
           <w:b/>
           <w:color w:val="000000"/>
         </w:rPr>
-        <w:lastRenderedPageBreak/>
         <w:t xml:space="preserve">Тема роботи: </w:t>
       </w:r>
       <w:r>
@@ -2175,7 +2223,6 @@
           <w:sz w:val="24"/>
           <w:szCs w:val="24"/>
         </w:rPr>
-        <w:lastRenderedPageBreak/>
         <w:t>Що опрацьовано:</w:t>
       </w:r>
       <w:r>
@@ -2699,7 +2746,7 @@
         </w:rPr>
         <w:t xml:space="preserve"> 2 </w:t>
       </w:r>
-      <w:bookmarkStart w:id="0" w:name="_Hlk152270026"/>
+      <w:bookmarkStart w:id="1" w:name="_Hlk152270026"/>
       <w:r>
         <w:rPr>
           <w:rFonts w:ascii="Times New Roman" w:eastAsia="Times New Roman" w:hAnsi="Times New Roman" w:cs="Times New Roman"/>
@@ -2751,7 +2798,7 @@
         <w:t>степеневий ряд»</w:t>
       </w:r>
     </w:p>
-    <w:bookmarkEnd w:id="0"/>
+    <w:bookmarkEnd w:id="1"/>
     <w:p>
       <w:pPr>
         <w:numPr>
@@ -3479,7 +3526,7 @@
         </w:rPr>
         <w:t xml:space="preserve">Завдання № </w:t>
       </w:r>
-      <w:bookmarkStart w:id="1" w:name="_Hlk152271169"/>
+      <w:bookmarkStart w:id="2" w:name="_Hlk152271169"/>
       <w:r>
         <w:rPr>
           <w:rFonts w:ascii="Times New Roman" w:eastAsia="Times New Roman" w:hAnsi="Times New Roman" w:cs="Times New Roman"/>
@@ -3549,7 +3596,7 @@
         <w:t>й»</w:t>
       </w:r>
     </w:p>
-    <w:bookmarkEnd w:id="1"/>
+    <w:bookmarkEnd w:id="2"/>
     <w:p>
       <w:pPr>
         <w:numPr>
@@ -3685,6 +3732,7 @@
           <w:sz w:val="24"/>
           <w:szCs w:val="24"/>
         </w:rPr>
+        <w:lastRenderedPageBreak/>
         <w:t xml:space="preserve">Завдання № </w:t>
       </w:r>
       <w:r>
@@ -3704,7 +3752,7 @@
         </w:rPr>
         <w:t xml:space="preserve"> </w:t>
       </w:r>
-      <w:bookmarkStart w:id="2" w:name="_Hlk152271237"/>
+      <w:bookmarkStart w:id="3" w:name="_Hlk152271237"/>
       <w:r>
         <w:rPr>
           <w:rFonts w:ascii="Times New Roman" w:eastAsia="Times New Roman" w:hAnsi="Times New Roman" w:cs="Times New Roman"/>
@@ -3725,7 +3773,7 @@
         </w:rPr>
         <w:t>Менеджмент бібліотеки»</w:t>
       </w:r>
-      <w:bookmarkEnd w:id="2"/>
+      <w:bookmarkEnd w:id="3"/>
     </w:p>
     <w:p>
       <w:pPr>
@@ -3754,7 +3802,6 @@
           <w:sz w:val="24"/>
           <w:szCs w:val="24"/>
         </w:rPr>
-        <w:lastRenderedPageBreak/>
         <w:t>Написати програму керування бібліотекою. Книги в бібліотеці є, користувачі можуть їх взяти або повернути.</w:t>
       </w:r>
     </w:p>
@@ -5091,7 +5138,7 @@
           <w:szCs w:val="24"/>
         </w:rPr>
       </w:pPr>
-      <w:bookmarkStart w:id="3" w:name="_Hlk152273870"/>
+      <w:bookmarkStart w:id="4" w:name="_Hlk152273870"/>
       <w:r>
         <w:rPr>
           <w:rFonts w:ascii="Times New Roman" w:eastAsia="Times New Roman" w:hAnsi="Times New Roman" w:cs="Times New Roman"/>
@@ -5114,7 +5161,7 @@
         </w:rPr>
         <w:t>«Обчислення суми ряду»</w:t>
       </w:r>
-      <w:bookmarkEnd w:id="3"/>
+      <w:bookmarkEnd w:id="4"/>
     </w:p>
     <w:p>
       <w:pPr>
@@ -27826,8 +27873,8 @@
           <w:color w:val="000000"/>
         </w:rPr>
       </w:pPr>
-      <w:bookmarkStart w:id="4" w:name="_heading=h.i4rg1fbwjtfq" w:colFirst="0" w:colLast="0"/>
-      <w:bookmarkEnd w:id="4"/>
+      <w:bookmarkStart w:id="5" w:name="_heading=h.i4rg1fbwjtfq" w:colFirst="0" w:colLast="0"/>
+      <w:bookmarkEnd w:id="5"/>
       <w:r>
         <w:rPr>
           <w:rFonts w:ascii="Times New Roman" w:eastAsia="Times New Roman" w:hAnsi="Times New Roman" w:cs="Times New Roman"/>
@@ -28043,6 +28090,9 @@
     </w:p>
     <w:p>
       <w:r>
+        <w:rPr>
+          <w:noProof/>
+        </w:rPr>
         <w:drawing>
           <wp:inline distT="0" distB="0" distL="0" distR="0" wp14:anchorId="78CCCCD1" wp14:editId="5ACB5001">
             <wp:extent cx="6300470" cy="2068830"/>
@@ -28132,10 +28182,20 @@
           <w:szCs w:val="24"/>
           <w:lang w:val="ru-RU"/>
         </w:rPr>
-        <w:t xml:space="preserve"> тіммейтів</w:t>
-      </w:r>
-      <w:bookmarkStart w:id="5" w:name="_GoBack"/>
-      <w:bookmarkEnd w:id="5"/>
+        <w:t xml:space="preserve"> </w:t>
+      </w:r>
+      <w:proofErr w:type="spellStart"/>
+      <w:r>
+        <w:rPr>
+          <w:i/>
+          <w:color w:val="1F497D" w:themeColor="text2"/>
+          <w:sz w:val="24"/>
+          <w:szCs w:val="24"/>
+          <w:lang w:val="ru-RU"/>
+        </w:rPr>
+        <w:t>тіммейтів</w:t>
+      </w:r>
+      <w:proofErr w:type="spellEnd"/>
     </w:p>
     <w:p/>
     <w:p>

</xml_diff>